<commit_message>
fix so do thuc the lien ket
</commit_message>
<xml_diff>
--- a/tai lieu phan tich/Tài liệu đồ án Web cơ bản.docx
+++ b/tai lieu phan tich/Tài liệu đồ án Web cơ bản.docx
@@ -555,8 +555,8 @@
           <w:szCs w:val="28"/>
         </w:rPr>
         <w:drawing>
-          <wp:inline distT="0" distB="0" distL="0" distR="0" wp14:anchorId="23D11C5E" wp14:editId="0291C8A7">
-            <wp:extent cx="7353300" cy="5068068"/>
+          <wp:inline distT="0" distB="0" distL="0" distR="0" wp14:anchorId="1AE00943" wp14:editId="6CB426C4">
+            <wp:extent cx="7414260" cy="4974592"/>
             <wp:effectExtent l="0" t="0" r="0" b="0"/>
             <wp:docPr id="1" name="Picture 1"/>
             <wp:cNvGraphicFramePr>
@@ -578,7 +578,7 @@
                   <pic:spPr>
                     <a:xfrm>
                       <a:off x="0" y="0"/>
-                      <a:ext cx="7362763" cy="5074590"/>
+                      <a:ext cx="7422107" cy="4979857"/>
                     </a:xfrm>
                     <a:prstGeom prst="rect">
                       <a:avLst/>

</xml_diff>

<commit_message>
update tai lieu phan tich
</commit_message>
<xml_diff>
--- a/tai lieu phan tich/Tài liệu đồ án Web cơ bản.docx
+++ b/tai lieu phan tich/Tài liệu đồ án Web cơ bản.docx
@@ -555,9 +555,9 @@
           <w:szCs w:val="28"/>
         </w:rPr>
         <w:drawing>
-          <wp:inline distT="0" distB="0" distL="0" distR="0" wp14:anchorId="1AE00943" wp14:editId="6CB426C4">
-            <wp:extent cx="7414260" cy="4974592"/>
-            <wp:effectExtent l="0" t="0" r="0" b="0"/>
+          <wp:inline distT="0" distB="0" distL="0" distR="0" wp14:anchorId="4F589909" wp14:editId="07391C85">
+            <wp:extent cx="7231380" cy="4892735"/>
+            <wp:effectExtent l="0" t="0" r="7620" b="3175"/>
             <wp:docPr id="1" name="Picture 1"/>
             <wp:cNvGraphicFramePr>
               <a:graphicFrameLocks xmlns:a="http://schemas.openxmlformats.org/drawingml/2006/main" noChangeAspect="1"/>
@@ -578,7 +578,7 @@
                   <pic:spPr>
                     <a:xfrm>
                       <a:off x="0" y="0"/>
-                      <a:ext cx="7422107" cy="4979857"/>
+                      <a:ext cx="7241518" cy="4899594"/>
                     </a:xfrm>
                     <a:prstGeom prst="rect">
                       <a:avLst/>

</xml_diff>